<commit_message>
Today Learning Notes in Word File
-> Abstract Data Types
-> Types of Algorithms
</commit_message>
<xml_diff>
--- a/Notes on Data Structure.docx
+++ b/Notes on Data Structure.docx
@@ -5,11 +5,15 @@
     <w:p>
       <w:pPr>
         <w:rPr>
-          <w:lang w:val="en-US"/>
-        </w:rPr>
-      </w:pPr>
-      <w:r>
-        <w:rPr>
+          <w:b/>
+          <w:sz w:val="28"/>
+          <w:lang w:val="en-US"/>
+        </w:rPr>
+      </w:pPr>
+      <w:r>
+        <w:rPr>
+          <w:b/>
+          <w:sz w:val="28"/>
           <w:lang w:val="en-US"/>
         </w:rPr>
         <w:t># What is Data Type?</w:t>
@@ -31,6 +35,7 @@
     <w:p>
       <w:pPr>
         <w:rPr>
+          <w:b/>
           <w:lang w:val="en-US"/>
         </w:rPr>
       </w:pPr>
@@ -39,10 +44,17 @@
           <w:lang w:val="en-US"/>
         </w:rPr>
         <w:tab/>
+      </w:r>
+      <w:r>
+        <w:rPr>
+          <w:b/>
+          <w:lang w:val="en-US"/>
+        </w:rPr>
         <w:t xml:space="preserve">A data type specified the type of data that a variable can store such as integer, float, character </w:t>
       </w:r>
       <w:r>
         <w:rPr>
+          <w:b/>
           <w:lang w:val="en-US"/>
         </w:rPr>
         <w:t>etc.</w:t>
@@ -58,11 +70,15 @@
     <w:p>
       <w:pPr>
         <w:rPr>
-          <w:lang w:val="en-US"/>
-        </w:rPr>
-      </w:pPr>
-      <w:r>
-        <w:rPr>
+          <w:b/>
+          <w:sz w:val="28"/>
+          <w:lang w:val="en-US"/>
+        </w:rPr>
+      </w:pPr>
+      <w:r>
+        <w:rPr>
+          <w:b/>
+          <w:sz w:val="28"/>
           <w:lang w:val="en-US"/>
         </w:rPr>
         <w:t># Two important things about data type:</w:t>
@@ -132,17 +148,20 @@
     <w:p>
       <w:pPr>
         <w:rPr>
-          <w:lang w:val="en-US"/>
-        </w:rPr>
-      </w:pPr>
-      <w:r>
-        <w:rPr>
+          <w:b/>
+          <w:lang w:val="en-US"/>
+        </w:rPr>
+      </w:pPr>
+      <w:r>
+        <w:rPr>
+          <w:b/>
           <w:lang w:val="en-US"/>
         </w:rPr>
         <w:t>Example</w:t>
       </w:r>
       <w:r>
         <w:rPr>
+          <w:b/>
           <w:lang w:val="en-US"/>
         </w:rPr>
         <w:t xml:space="preserve"> 1:</w:t>
@@ -200,11 +219,13 @@
     <w:p>
       <w:pPr>
         <w:rPr>
-          <w:lang w:val="en-US"/>
-        </w:rPr>
-      </w:pPr>
-      <w:r>
-        <w:rPr>
+          <w:b/>
+          <w:lang w:val="en-US"/>
+        </w:rPr>
+      </w:pPr>
+      <w:r>
+        <w:rPr>
+          <w:b/>
           <w:lang w:val="en-US"/>
         </w:rPr>
         <w:t>Example 2:</w:t>
@@ -269,17 +290,23 @@
     <w:p>
       <w:pPr>
         <w:rPr>
-          <w:lang w:val="en-US"/>
-        </w:rPr>
-      </w:pPr>
-      <w:r>
-        <w:rPr>
+          <w:b/>
+          <w:sz w:val="28"/>
+          <w:lang w:val="en-US"/>
+        </w:rPr>
+      </w:pPr>
+      <w:r>
+        <w:rPr>
+          <w:b/>
+          <w:sz w:val="28"/>
           <w:lang w:val="en-US"/>
         </w:rPr>
         <w:t># What is Abstract Data Types</w:t>
       </w:r>
       <w:r>
         <w:rPr>
+          <w:b/>
+          <w:sz w:val="28"/>
           <w:lang w:val="en-US"/>
         </w:rPr>
         <w:t>?</w:t>
@@ -321,6 +348,653 @@
         </w:rPr>
         <w:t xml:space="preserve"> ADT Provides Abstraction.</w:t>
       </w:r>
+    </w:p>
+    <w:p>
+      <w:pPr>
+        <w:rPr>
+          <w:lang w:val="en-US"/>
+        </w:rPr>
+      </w:pPr>
+    </w:p>
+    <w:p>
+      <w:pPr>
+        <w:rPr>
+          <w:lang w:val="en-US"/>
+        </w:rPr>
+      </w:pPr>
+      <w:r>
+        <w:rPr>
+          <w:b/>
+          <w:sz w:val="24"/>
+          <w:lang w:val="en-US"/>
+        </w:rPr>
+        <w:t>Note: -</w:t>
+      </w:r>
+      <w:r>
+        <w:rPr>
+          <w:lang w:val="en-US"/>
+        </w:rPr>
+        <w:t xml:space="preserve"> Let say, if someone wants to use the stack in the program, then he can simply use push and pop operations without knowing its implementation.</w:t>
+      </w:r>
+    </w:p>
+    <w:p>
+      <w:pPr>
+        <w:rPr>
+          <w:lang w:val="en-US"/>
+        </w:rPr>
+      </w:pPr>
+    </w:p>
+    <w:p>
+      <w:pPr>
+        <w:rPr>
+          <w:b/>
+          <w:sz w:val="24"/>
+          <w:lang w:val="en-US"/>
+        </w:rPr>
+      </w:pPr>
+      <w:r>
+        <w:rPr>
+          <w:b/>
+          <w:sz w:val="24"/>
+          <w:lang w:val="en-US"/>
+        </w:rPr>
+        <w:t>Example: Stack ADT</w:t>
+      </w:r>
+    </w:p>
+    <w:p>
+      <w:pPr>
+        <w:rPr>
+          <w:lang w:val="en-US"/>
+        </w:rPr>
+      </w:pPr>
+      <w:r>
+        <w:rPr>
+          <w:lang w:val="en-US"/>
+        </w:rPr>
+        <w:t xml:space="preserve">A stack consists of elements of same type </w:t>
+      </w:r>
+      <w:r>
+        <w:rPr>
+          <w:lang w:val="en-US"/>
+        </w:rPr>
+        <w:t>arranged in a sequential order.</w:t>
+      </w:r>
+    </w:p>
+    <w:p>
+      <w:pPr>
+        <w:rPr>
+          <w:lang w:val="en-US"/>
+        </w:rPr>
+      </w:pPr>
+      <w:r>
+        <w:rPr>
+          <w:lang w:val="en-US"/>
+        </w:rPr>
+        <w:t>Operations:</w:t>
+      </w:r>
+    </w:p>
+    <w:p>
+      <w:pPr>
+        <w:rPr>
+          <w:lang w:val="en-US"/>
+        </w:rPr>
+      </w:pPr>
+      <w:r>
+        <w:rPr>
+          <w:lang w:val="en-US"/>
+        </w:rPr>
+        <w:t>Initialize () - initializing it to be empty.</w:t>
+      </w:r>
+    </w:p>
+    <w:p>
+      <w:pPr>
+        <w:rPr>
+          <w:lang w:val="en-US"/>
+        </w:rPr>
+      </w:pPr>
+      <w:r>
+        <w:rPr>
+          <w:lang w:val="en-US"/>
+        </w:rPr>
+        <w:t>Push () - Insert an element into the stack.</w:t>
+      </w:r>
+    </w:p>
+    <w:p>
+      <w:pPr>
+        <w:rPr>
+          <w:lang w:val="en-US"/>
+        </w:rPr>
+      </w:pPr>
+      <w:r>
+        <w:rPr>
+          <w:lang w:val="en-US"/>
+        </w:rPr>
+        <w:t>Pop () – Delete an element from the stack.</w:t>
+      </w:r>
+    </w:p>
+    <w:p>
+      <w:pPr>
+        <w:rPr>
+          <w:lang w:val="en-US"/>
+        </w:rPr>
+      </w:pPr>
+      <w:r>
+        <w:rPr>
+          <w:lang w:val="en-US"/>
+        </w:rPr>
+        <w:t>isEmpty () – checks if stack is empty.</w:t>
+      </w:r>
+    </w:p>
+    <w:p>
+      <w:pPr>
+        <w:rPr>
+          <w:lang w:val="en-US"/>
+        </w:rPr>
+      </w:pPr>
+      <w:r>
+        <w:rPr>
+          <w:lang w:val="en-US"/>
+        </w:rPr>
+        <w:t>isFull () – checks if stack is full.</w:t>
+      </w:r>
+    </w:p>
+    <w:p>
+      <w:pPr>
+        <w:rPr>
+          <w:lang w:val="en-US"/>
+        </w:rPr>
+      </w:pPr>
+    </w:p>
+    <w:p>
+      <w:pPr>
+        <w:rPr>
+          <w:lang w:val="en-US"/>
+        </w:rPr>
+      </w:pPr>
+    </w:p>
+    <w:p>
+      <w:pPr>
+        <w:rPr>
+          <w:lang w:val="en-US"/>
+        </w:rPr>
+      </w:pPr>
+    </w:p>
+    <w:p>
+      <w:pPr>
+        <w:rPr>
+          <w:lang w:val="en-US"/>
+        </w:rPr>
+      </w:pPr>
+    </w:p>
+    <w:p>
+      <w:pPr>
+        <w:rPr>
+          <w:b/>
+          <w:sz w:val="28"/>
+          <w:lang w:val="en-US"/>
+        </w:rPr>
+      </w:pPr>
+      <w:r>
+        <w:rPr>
+          <w:b/>
+          <w:sz w:val="28"/>
+          <w:lang w:val="en-US"/>
+        </w:rPr>
+        <w:t># There are three types of Abstract Data Types: -</w:t>
+      </w:r>
+    </w:p>
+    <w:p>
+      <w:pPr>
+        <w:rPr>
+          <w:lang w:val="en-US"/>
+        </w:rPr>
+      </w:pPr>
+      <w:r>
+        <w:rPr>
+          <w:lang w:val="en-US"/>
+        </w:rPr>
+        <w:t>1. List ADT</w:t>
+      </w:r>
+    </w:p>
+    <w:p>
+      <w:pPr>
+        <w:rPr>
+          <w:lang w:val="en-US"/>
+        </w:rPr>
+      </w:pPr>
+      <w:r>
+        <w:rPr>
+          <w:lang w:val="en-US"/>
+        </w:rPr>
+        <w:t>2. Stack ADT</w:t>
+      </w:r>
+    </w:p>
+    <w:p>
+      <w:pPr>
+        <w:rPr>
+          <w:lang w:val="en-US"/>
+        </w:rPr>
+      </w:pPr>
+      <w:r>
+        <w:rPr>
+          <w:lang w:val="en-US"/>
+        </w:rPr>
+        <w:t>3. Queue ADT</w:t>
+      </w:r>
+    </w:p>
+    <w:p>
+      <w:pPr>
+        <w:rPr>
+          <w:lang w:val="en-US"/>
+        </w:rPr>
+      </w:pPr>
+    </w:p>
+    <w:p>
+      <w:pPr>
+        <w:rPr>
+          <w:b/>
+          <w:sz w:val="28"/>
+          <w:lang w:val="en-US"/>
+        </w:rPr>
+      </w:pPr>
+      <w:r>
+        <w:rPr>
+          <w:b/>
+          <w:sz w:val="28"/>
+          <w:lang w:val="en-US"/>
+        </w:rPr>
+        <w:t># What is Data Structure?</w:t>
+      </w:r>
+    </w:p>
+    <w:p>
+      <w:pPr>
+        <w:rPr>
+          <w:lang w:val="en-US"/>
+        </w:rPr>
+      </w:pPr>
+      <w:r>
+        <w:rPr>
+          <w:lang w:val="en-US"/>
+        </w:rPr>
+        <w:t>-&gt; Data Structure is a programming construct used to implement an ADT. It is the physical implementation of ADT.</w:t>
+      </w:r>
+    </w:p>
+    <w:p>
+      <w:pPr>
+        <w:rPr>
+          <w:lang w:val="en-US"/>
+        </w:rPr>
+      </w:pPr>
+    </w:p>
+    <w:p>
+      <w:pPr>
+        <w:rPr>
+          <w:lang w:val="en-US"/>
+        </w:rPr>
+      </w:pPr>
+    </w:p>
+    <w:p>
+      <w:pPr>
+        <w:rPr>
+          <w:lang w:val="en-US"/>
+        </w:rPr>
+      </w:pPr>
+    </w:p>
+    <w:p>
+      <w:pPr>
+        <w:rPr>
+          <w:b/>
+          <w:sz w:val="28"/>
+          <w:lang w:val="en-US"/>
+        </w:rPr>
+      </w:pPr>
+      <w:r>
+        <w:rPr>
+          <w:b/>
+          <w:sz w:val="28"/>
+          <w:lang w:val="en-US"/>
+        </w:rPr>
+        <w:t># Some common operations that are performed on Data Structures are: -</w:t>
+      </w:r>
+    </w:p>
+    <w:p>
+      <w:pPr>
+        <w:rPr>
+          <w:lang w:val="en-US"/>
+        </w:rPr>
+      </w:pPr>
+      <w:r>
+        <w:rPr>
+          <w:lang w:val="en-US"/>
+        </w:rPr>
+        <w:t>1. Insertion</w:t>
+      </w:r>
+    </w:p>
+    <w:p>
+      <w:pPr>
+        <w:rPr>
+          <w:lang w:val="en-US"/>
+        </w:rPr>
+      </w:pPr>
+      <w:r>
+        <w:rPr>
+          <w:lang w:val="en-US"/>
+        </w:rPr>
+        <w:t>2. Deletion</w:t>
+      </w:r>
+    </w:p>
+    <w:p>
+      <w:pPr>
+        <w:rPr>
+          <w:lang w:val="en-US"/>
+        </w:rPr>
+      </w:pPr>
+      <w:r>
+        <w:rPr>
+          <w:lang w:val="en-US"/>
+        </w:rPr>
+        <w:t>3. Transversal</w:t>
+      </w:r>
+    </w:p>
+    <w:p>
+      <w:pPr>
+        <w:rPr>
+          <w:lang w:val="en-US"/>
+        </w:rPr>
+      </w:pPr>
+      <w:r>
+        <w:rPr>
+          <w:lang w:val="en-US"/>
+        </w:rPr>
+        <w:t>4. Search</w:t>
+      </w:r>
+    </w:p>
+    <w:p>
+      <w:pPr>
+        <w:rPr>
+          <w:lang w:val="en-US"/>
+        </w:rPr>
+      </w:pPr>
+    </w:p>
+    <w:p>
+      <w:pPr>
+        <w:rPr>
+          <w:b/>
+          <w:sz w:val="28"/>
+          <w:lang w:val="en-US"/>
+        </w:rPr>
+      </w:pPr>
+      <w:r>
+        <w:rPr>
+          <w:b/>
+          <w:sz w:val="28"/>
+          <w:lang w:val="en-US"/>
+        </w:rPr>
+        <w:t># Linear and Non Linear Data Structure</w:t>
+      </w:r>
+      <w:r>
+        <w:rPr>
+          <w:b/>
+          <w:sz w:val="28"/>
+          <w:lang w:val="en-US"/>
+        </w:rPr>
+        <w:t>s</w:t>
+      </w:r>
+    </w:p>
+    <w:p>
+      <w:pPr>
+        <w:rPr>
+          <w:lang w:val="en-US"/>
+        </w:rPr>
+      </w:pPr>
+      <w:r>
+        <w:rPr>
+          <w:b/>
+          <w:lang w:val="en-US"/>
+        </w:rPr>
+        <w:t>Linear Data Structure</w:t>
+      </w:r>
+      <w:r>
+        <w:rPr>
+          <w:b/>
+          <w:lang w:val="en-US"/>
+        </w:rPr>
+        <w:t>:</w:t>
+      </w:r>
+      <w:r>
+        <w:rPr>
+          <w:b/>
+          <w:lang w:val="en-US"/>
+        </w:rPr>
+        <w:t xml:space="preserve"> </w:t>
+      </w:r>
+      <w:r>
+        <w:rPr>
+          <w:b/>
+          <w:lang w:val="en-US"/>
+        </w:rPr>
+        <w:t>-</w:t>
+      </w:r>
+      <w:r>
+        <w:rPr>
+          <w:lang w:val="en-US"/>
+        </w:rPr>
+        <w:t xml:space="preserve"> A data structure is linear if all the elements are arranged in a linear order. In a linear data structure, each </w:t>
+      </w:r>
+      <w:r>
+        <w:rPr>
+          <w:lang w:val="en-US"/>
+        </w:rPr>
+        <w:t>element</w:t>
+      </w:r>
+      <w:r>
+        <w:rPr>
+          <w:lang w:val="en-US"/>
+        </w:rPr>
+        <w:t xml:space="preserve"> </w:t>
+      </w:r>
+      <w:r>
+        <w:rPr>
+          <w:lang w:val="en-US"/>
+        </w:rPr>
+        <w:t>has</w:t>
+      </w:r>
+      <w:r>
+        <w:rPr>
+          <w:lang w:val="en-US"/>
+        </w:rPr>
+        <w:t xml:space="preserve"> only one successor and only one predecessor. The examples of linear data structures are array, string, linked list, stack, and queue.</w:t>
+      </w:r>
+    </w:p>
+    <w:p>
+      <w:pPr>
+        <w:rPr>
+          <w:lang w:val="en-US"/>
+        </w:rPr>
+      </w:pPr>
+      <w:r>
+        <w:rPr>
+          <w:b/>
+          <w:lang w:val="en-US"/>
+        </w:rPr>
+        <w:t>Non Linear Data Structures: -</w:t>
+      </w:r>
+      <w:r>
+        <w:rPr>
+          <w:b/>
+          <w:lang w:val="en-US"/>
+        </w:rPr>
+        <w:t xml:space="preserve"> </w:t>
+      </w:r>
+      <w:r>
+        <w:rPr>
+          <w:lang w:val="en-US"/>
+        </w:rPr>
+        <w:t xml:space="preserve">In Non Linear data structure, there is no linear order in the arrangement of the elements. The examples of </w:t>
+      </w:r>
+      <w:proofErr w:type="spellStart"/>
+      <w:r>
+        <w:rPr>
+          <w:lang w:val="en-US"/>
+        </w:rPr>
+        <w:t>non linear</w:t>
+      </w:r>
+      <w:proofErr w:type="spellEnd"/>
+      <w:r>
+        <w:rPr>
+          <w:lang w:val="en-US"/>
+        </w:rPr>
+        <w:t xml:space="preserve"> data structures are trees and graphs.</w:t>
+      </w:r>
+    </w:p>
+    <w:p>
+      <w:pPr>
+        <w:rPr>
+          <w:lang w:val="en-US"/>
+        </w:rPr>
+      </w:pPr>
+    </w:p>
+    <w:p>
+      <w:pPr>
+        <w:rPr>
+          <w:lang w:val="en-US"/>
+        </w:rPr>
+      </w:pPr>
+      <w:r>
+        <w:rPr>
+          <w:lang w:val="en-US"/>
+        </w:rPr>
+        <w:t># What is Algorithms?</w:t>
+      </w:r>
+    </w:p>
+    <w:p>
+      <w:pPr>
+        <w:rPr>
+          <w:lang w:val="en-US"/>
+        </w:rPr>
+      </w:pPr>
+      <w:r>
+        <w:rPr>
+          <w:lang w:val="en-US"/>
+        </w:rPr>
+        <w:t>-&gt; An Algorithm is a procedure having well defined steps for solving a particular problem. (The data stored in the data structures is manipulated by using different algorithms, so the study of data structures includes the study of algorithms.) Some of the common approaches of algorithms design are: -</w:t>
+      </w:r>
+    </w:p>
+    <w:p>
+      <w:pPr>
+        <w:rPr>
+          <w:b/>
+          <w:lang w:val="en-US"/>
+        </w:rPr>
+      </w:pPr>
+      <w:r>
+        <w:rPr>
+          <w:lang w:val="en-US"/>
+        </w:rPr>
+        <w:t xml:space="preserve">1. </w:t>
+      </w:r>
+      <w:r>
+        <w:rPr>
+          <w:b/>
+          <w:lang w:val="en-US"/>
+        </w:rPr>
+        <w:t xml:space="preserve">Greedy Algorithm </w:t>
+      </w:r>
+    </w:p>
+    <w:p>
+      <w:pPr>
+        <w:rPr>
+          <w:b/>
+          <w:lang w:val="en-US"/>
+        </w:rPr>
+      </w:pPr>
+      <w:r>
+        <w:rPr>
+          <w:lang w:val="en-US"/>
+        </w:rPr>
+        <w:t>2</w:t>
+      </w:r>
+      <w:r>
+        <w:rPr>
+          <w:lang w:val="en-US"/>
+        </w:rPr>
+        <w:t xml:space="preserve">. </w:t>
+      </w:r>
+      <w:r>
+        <w:rPr>
+          <w:b/>
+          <w:lang w:val="en-US"/>
+        </w:rPr>
+        <w:t>Divide and Conquer Algorithm</w:t>
+      </w:r>
+    </w:p>
+    <w:p>
+      <w:pPr>
+        <w:rPr>
+          <w:lang w:val="en-US"/>
+        </w:rPr>
+      </w:pPr>
+      <w:r>
+        <w:rPr>
+          <w:lang w:val="en-US"/>
+        </w:rPr>
+        <w:t xml:space="preserve">3. </w:t>
+      </w:r>
+      <w:r>
+        <w:rPr>
+          <w:b/>
+          <w:lang w:val="en-US"/>
+        </w:rPr>
+        <w:t>Backtracking</w:t>
+      </w:r>
+    </w:p>
+    <w:p>
+      <w:pPr>
+        <w:rPr>
+          <w:b/>
+          <w:lang w:val="en-US"/>
+        </w:rPr>
+      </w:pPr>
+      <w:r>
+        <w:rPr>
+          <w:lang w:val="en-US"/>
+        </w:rPr>
+        <w:t xml:space="preserve">4. </w:t>
+      </w:r>
+      <w:r>
+        <w:rPr>
+          <w:b/>
+          <w:lang w:val="en-US"/>
+        </w:rPr>
+        <w:t>Randomized Algorithms</w:t>
+      </w:r>
+    </w:p>
+    <w:p>
+      <w:pPr>
+        <w:rPr>
+          <w:lang w:val="en-US"/>
+        </w:rPr>
+      </w:pPr>
+      <w:r>
+        <w:rPr>
+          <w:lang w:val="en-US"/>
+        </w:rPr>
+        <w:t xml:space="preserve">5. </w:t>
+      </w:r>
+      <w:r>
+        <w:rPr>
+          <w:b/>
+          <w:lang w:val="en-US"/>
+        </w:rPr>
+        <w:t>Analysis of Algorithms</w:t>
+      </w:r>
+    </w:p>
+    <w:p>
+      <w:pPr>
+        <w:rPr>
+          <w:lang w:val="en-US"/>
+        </w:rPr>
+      </w:pPr>
       <w:bookmarkStart w:id="0" w:name="_GoBack"/>
       <w:bookmarkEnd w:id="0"/>
     </w:p>
@@ -337,136 +1011,6 @@
           <w:lang w:val="en-US"/>
         </w:rPr>
       </w:pPr>
-      <w:r>
-        <w:rPr>
-          <w:lang w:val="en-US"/>
-        </w:rPr>
-        <w:t>Note: -</w:t>
-      </w:r>
-      <w:r>
-        <w:rPr>
-          <w:lang w:val="en-US"/>
-        </w:rPr>
-        <w:t xml:space="preserve"> Let say, if someone wants to use the stack in the program, then he can simply use push and pop operations without knowing its implementation.</w:t>
-      </w:r>
-    </w:p>
-    <w:p>
-      <w:pPr>
-        <w:rPr>
-          <w:lang w:val="en-US"/>
-        </w:rPr>
-      </w:pPr>
-    </w:p>
-    <w:p>
-      <w:pPr>
-        <w:rPr>
-          <w:lang w:val="en-US"/>
-        </w:rPr>
-      </w:pPr>
-      <w:r>
-        <w:rPr>
-          <w:lang w:val="en-US"/>
-        </w:rPr>
-        <w:t>Example: Stack ADT</w:t>
-      </w:r>
-    </w:p>
-    <w:p>
-      <w:pPr>
-        <w:rPr>
-          <w:lang w:val="en-US"/>
-        </w:rPr>
-      </w:pPr>
-      <w:r>
-        <w:rPr>
-          <w:lang w:val="en-US"/>
-        </w:rPr>
-        <w:t xml:space="preserve">A stack consists of elements of same type </w:t>
-      </w:r>
-      <w:r>
-        <w:rPr>
-          <w:lang w:val="en-US"/>
-        </w:rPr>
-        <w:t>arranged in a sequential order.</w:t>
-      </w:r>
-    </w:p>
-    <w:p>
-      <w:pPr>
-        <w:rPr>
-          <w:lang w:val="en-US"/>
-        </w:rPr>
-      </w:pPr>
-      <w:r>
-        <w:rPr>
-          <w:lang w:val="en-US"/>
-        </w:rPr>
-        <w:t>Operations:</w:t>
-      </w:r>
-    </w:p>
-    <w:p>
-      <w:pPr>
-        <w:rPr>
-          <w:lang w:val="en-US"/>
-        </w:rPr>
-      </w:pPr>
-      <w:r>
-        <w:rPr>
-          <w:lang w:val="en-US"/>
-        </w:rPr>
-        <w:t>Initialize () - initializing it to be empty.</w:t>
-      </w:r>
-    </w:p>
-    <w:p>
-      <w:pPr>
-        <w:rPr>
-          <w:lang w:val="en-US"/>
-        </w:rPr>
-      </w:pPr>
-      <w:r>
-        <w:rPr>
-          <w:lang w:val="en-US"/>
-        </w:rPr>
-        <w:t>Push () - Insert an element into the stack.</w:t>
-      </w:r>
-    </w:p>
-    <w:p>
-      <w:pPr>
-        <w:rPr>
-          <w:lang w:val="en-US"/>
-        </w:rPr>
-      </w:pPr>
-      <w:r>
-        <w:rPr>
-          <w:lang w:val="en-US"/>
-        </w:rPr>
-        <w:t>Pop () – Delete an element from the stack.</w:t>
-      </w:r>
-    </w:p>
-    <w:p>
-      <w:pPr>
-        <w:rPr>
-          <w:lang w:val="en-US"/>
-        </w:rPr>
-      </w:pPr>
-      <w:r>
-        <w:rPr>
-          <w:lang w:val="en-US"/>
-        </w:rPr>
-        <w:lastRenderedPageBreak/>
-        <w:t>isEmpty () – checks if stack is empty.</w:t>
-      </w:r>
-    </w:p>
-    <w:p>
-      <w:pPr>
-        <w:rPr>
-          <w:lang w:val="en-US"/>
-        </w:rPr>
-      </w:pPr>
-      <w:r>
-        <w:rPr>
-          <w:lang w:val="en-US"/>
-        </w:rPr>
-        <w:t>isFull () – checks if stack is full.</w:t>
-      </w:r>
     </w:p>
     <w:p>
       <w:pPr>
@@ -484,7 +1028,7 @@
     </w:p>
     <w:sectPr>
       <w:pgSz w:w="11906" w:h="16838"/>
-      <w:pgMar w:top="1440" w:right="1440" w:bottom="1440" w:left="1440" w:header="708" w:footer="708" w:gutter="0"/>
+      <w:pgMar w:top="720" w:right="720" w:bottom="720" w:left="720" w:header="708" w:footer="708" w:gutter="0"/>
       <w:cols w:space="708"/>
       <w:docGrid w:linePitch="360"/>
     </w:sectPr>
@@ -1307,4 +1851,16 @@
     </a:ext>
   </a:extLst>
 </a:theme>
+</file>
+
+<file path=customXml/item1.xml><?xml version="1.0" encoding="utf-8"?>
+<b:Sources xmlns:b="http://schemas.openxmlformats.org/officeDocument/2006/bibliography" xmlns="http://schemas.openxmlformats.org/officeDocument/2006/bibliography" SelectedStyle="\APASixthEditionOfficeOnline.xsl" StyleName="APA" Version="6"/>
+</file>
+
+<file path=customXml/itemProps1.xml><?xml version="1.0" encoding="utf-8"?>
+<ds:datastoreItem xmlns:ds="http://schemas.openxmlformats.org/officeDocument/2006/customXml" ds:itemID="{0909EA32-9D38-4E10-93DE-ACC487F8609C}">
+  <ds:schemaRefs>
+    <ds:schemaRef ds:uri="http://schemas.openxmlformats.org/officeDocument/2006/bibliography"/>
+  </ds:schemaRefs>
+</ds:datastoreItem>
 </file>
</xml_diff>